<commit_message>
- Added Sort , Direction, Page, Records
</commit_message>
<xml_diff>
--- a/002 - DOCUMENT/API Documentation/Olives/patient_api_endpoints_bloodpressure.docx
+++ b/002 - DOCUMENT/API Documentation/Olives/patient_api_endpoints_bloodpressure.docx
@@ -5080,8 +5080,6 @@
                 <w:szCs w:val="20"/>
               </w:rPr>
             </w:pPr>
-            <w:bookmarkStart w:id="0" w:name="_GoBack"/>
-            <w:bookmarkEnd w:id="0"/>
             <w:r>
               <w:rPr>
                 <w:rFonts w:ascii="Times New Roman" w:hAnsi="Times New Roman" w:cs="Times New Roman"/>
@@ -10839,7 +10837,7 @@
       <w:tr>
         <w:tc>
           <w:tcPr>
-            <w:tcW w:w="2260" w:type="dxa"/>
+            <w:tcW w:w="2350" w:type="dxa"/>
             <w:gridSpan w:val="2"/>
             <w:shd w:val="clear" w:color="auto" w:fill="9CC2E5"/>
           </w:tcPr>
@@ -10868,7 +10866,7 @@
         </w:tc>
         <w:tc>
           <w:tcPr>
-            <w:tcW w:w="8655" w:type="dxa"/>
+            <w:tcW w:w="8565" w:type="dxa"/>
             <w:gridSpan w:val="3"/>
             <w:shd w:val="clear" w:color="auto" w:fill="9CC2E5"/>
           </w:tcPr>
@@ -10901,7 +10899,7 @@
       <w:tr>
         <w:tc>
           <w:tcPr>
-            <w:tcW w:w="2260" w:type="dxa"/>
+            <w:tcW w:w="2350" w:type="dxa"/>
             <w:gridSpan w:val="2"/>
             <w:shd w:val="clear" w:color="auto" w:fill="auto"/>
           </w:tcPr>
@@ -10932,7 +10930,7 @@
         </w:tc>
         <w:tc>
           <w:tcPr>
-            <w:tcW w:w="8655" w:type="dxa"/>
+            <w:tcW w:w="8565" w:type="dxa"/>
             <w:gridSpan w:val="3"/>
             <w:shd w:val="clear" w:color="auto" w:fill="auto"/>
           </w:tcPr>
@@ -10982,7 +10980,7 @@
       <w:tr>
         <w:tc>
           <w:tcPr>
-            <w:tcW w:w="1573" w:type="dxa"/>
+            <w:tcW w:w="1563" w:type="dxa"/>
             <w:shd w:val="clear" w:color="auto" w:fill="9CC2E5"/>
           </w:tcPr>
           <w:p>
@@ -11010,7 +11008,7 @@
         </w:tc>
         <w:tc>
           <w:tcPr>
-            <w:tcW w:w="1672" w:type="dxa"/>
+            <w:tcW w:w="1772" w:type="dxa"/>
             <w:gridSpan w:val="2"/>
             <w:shd w:val="clear" w:color="auto" w:fill="9CC2E5"/>
           </w:tcPr>
@@ -11039,7 +11037,7 @@
         </w:tc>
         <w:tc>
           <w:tcPr>
-            <w:tcW w:w="1100" w:type="dxa"/>
+            <w:tcW w:w="1096" w:type="dxa"/>
             <w:shd w:val="clear" w:color="auto" w:fill="9CC2E5"/>
           </w:tcPr>
           <w:p>
@@ -11067,7 +11065,7 @@
         </w:tc>
         <w:tc>
           <w:tcPr>
-            <w:tcW w:w="6570" w:type="dxa"/>
+            <w:tcW w:w="6484" w:type="dxa"/>
             <w:shd w:val="clear" w:color="auto" w:fill="9CC2E5"/>
           </w:tcPr>
           <w:p>
@@ -11097,8 +11095,9 @@
       <w:tr>
         <w:tc>
           <w:tcPr>
-            <w:tcW w:w="1573" w:type="dxa"/>
-            <w:shd w:val="clear" w:color="auto" w:fill="auto"/>
+            <w:tcW w:w="1563" w:type="dxa"/>
+            <w:shd w:val="clear" w:color="auto" w:fill="auto"/>
+            <w:vAlign w:val="center"/>
           </w:tcPr>
           <w:p>
             <w:pPr>
@@ -11112,6 +11111,7 @@
                 <w:szCs w:val="20"/>
               </w:rPr>
             </w:pPr>
+            <w:bookmarkStart w:id="0" w:name="_GoBack" w:colFirst="0" w:colLast="0"/>
             <w:r>
               <w:rPr>
                 <w:rFonts w:ascii="Times New Roman" w:hAnsi="Times New Roman" w:cs="Times New Roman"/>
@@ -11125,7 +11125,7 @@
         </w:tc>
         <w:tc>
           <w:tcPr>
-            <w:tcW w:w="1672" w:type="dxa"/>
+            <w:tcW w:w="1772" w:type="dxa"/>
             <w:gridSpan w:val="2"/>
             <w:shd w:val="clear" w:color="auto" w:fill="auto"/>
             <w:vAlign w:val="center"/>
@@ -11156,7 +11156,7 @@
         </w:tc>
         <w:tc>
           <w:tcPr>
-            <w:tcW w:w="1100" w:type="dxa"/>
+            <w:tcW w:w="1096" w:type="dxa"/>
             <w:shd w:val="clear" w:color="auto" w:fill="auto"/>
           </w:tcPr>
           <w:p>
@@ -11184,7 +11184,7 @@
         </w:tc>
         <w:tc>
           <w:tcPr>
-            <w:tcW w:w="6570" w:type="dxa"/>
+            <w:tcW w:w="6484" w:type="dxa"/>
             <w:shd w:val="clear" w:color="auto" w:fill="auto"/>
           </w:tcPr>
           <w:p>
@@ -11211,8 +11211,9 @@
       <w:tr>
         <w:tc>
           <w:tcPr>
-            <w:tcW w:w="1573" w:type="dxa"/>
-            <w:shd w:val="clear" w:color="auto" w:fill="auto"/>
+            <w:tcW w:w="1563" w:type="dxa"/>
+            <w:shd w:val="clear" w:color="auto" w:fill="auto"/>
+            <w:vAlign w:val="center"/>
           </w:tcPr>
           <w:p>
             <w:pPr>
@@ -11239,7 +11240,7 @@
         </w:tc>
         <w:tc>
           <w:tcPr>
-            <w:tcW w:w="1672" w:type="dxa"/>
+            <w:tcW w:w="1772" w:type="dxa"/>
             <w:gridSpan w:val="2"/>
             <w:shd w:val="clear" w:color="auto" w:fill="auto"/>
             <w:vAlign w:val="center"/>
@@ -11270,7 +11271,7 @@
         </w:tc>
         <w:tc>
           <w:tcPr>
-            <w:tcW w:w="1100" w:type="dxa"/>
+            <w:tcW w:w="1096" w:type="dxa"/>
             <w:shd w:val="clear" w:color="auto" w:fill="auto"/>
           </w:tcPr>
           <w:p>
@@ -11298,7 +11299,7 @@
         </w:tc>
         <w:tc>
           <w:tcPr>
-            <w:tcW w:w="6570" w:type="dxa"/>
+            <w:tcW w:w="6484" w:type="dxa"/>
             <w:shd w:val="clear" w:color="auto" w:fill="auto"/>
           </w:tcPr>
           <w:p>
@@ -11325,8 +11326,9 @@
       <w:tr>
         <w:tc>
           <w:tcPr>
-            <w:tcW w:w="1573" w:type="dxa"/>
-            <w:shd w:val="clear" w:color="auto" w:fill="auto"/>
+            <w:tcW w:w="1563" w:type="dxa"/>
+            <w:shd w:val="clear" w:color="auto" w:fill="auto"/>
+            <w:vAlign w:val="center"/>
           </w:tcPr>
           <w:p>
             <w:pPr>
@@ -11353,7 +11355,7 @@
         </w:tc>
         <w:tc>
           <w:tcPr>
-            <w:tcW w:w="1672" w:type="dxa"/>
+            <w:tcW w:w="1772" w:type="dxa"/>
             <w:gridSpan w:val="2"/>
             <w:shd w:val="clear" w:color="auto" w:fill="auto"/>
             <w:vAlign w:val="center"/>
@@ -11384,7 +11386,7 @@
         </w:tc>
         <w:tc>
           <w:tcPr>
-            <w:tcW w:w="1100" w:type="dxa"/>
+            <w:tcW w:w="1096" w:type="dxa"/>
             <w:shd w:val="clear" w:color="auto" w:fill="auto"/>
           </w:tcPr>
           <w:p>
@@ -11412,7 +11414,7 @@
         </w:tc>
         <w:tc>
           <w:tcPr>
-            <w:tcW w:w="6570" w:type="dxa"/>
+            <w:tcW w:w="6484" w:type="dxa"/>
             <w:shd w:val="clear" w:color="auto" w:fill="auto"/>
           </w:tcPr>
           <w:p>
@@ -11439,8 +11441,9 @@
       <w:tr>
         <w:tc>
           <w:tcPr>
-            <w:tcW w:w="1573" w:type="dxa"/>
-            <w:shd w:val="clear" w:color="auto" w:fill="auto"/>
+            <w:tcW w:w="1563" w:type="dxa"/>
+            <w:shd w:val="clear" w:color="auto" w:fill="auto"/>
+            <w:vAlign w:val="center"/>
           </w:tcPr>
           <w:p>
             <w:pPr>
@@ -11467,7 +11470,7 @@
         </w:tc>
         <w:tc>
           <w:tcPr>
-            <w:tcW w:w="1672" w:type="dxa"/>
+            <w:tcW w:w="1772" w:type="dxa"/>
             <w:gridSpan w:val="2"/>
             <w:shd w:val="clear" w:color="auto" w:fill="auto"/>
             <w:vAlign w:val="center"/>
@@ -11498,7 +11501,7 @@
         </w:tc>
         <w:tc>
           <w:tcPr>
-            <w:tcW w:w="1100" w:type="dxa"/>
+            <w:tcW w:w="1096" w:type="dxa"/>
             <w:shd w:val="clear" w:color="auto" w:fill="auto"/>
           </w:tcPr>
           <w:p>
@@ -11526,7 +11529,7 @@
         </w:tc>
         <w:tc>
           <w:tcPr>
-            <w:tcW w:w="6570" w:type="dxa"/>
+            <w:tcW w:w="6484" w:type="dxa"/>
             <w:shd w:val="clear" w:color="auto" w:fill="auto"/>
           </w:tcPr>
           <w:p>
@@ -11553,8 +11556,9 @@
       <w:tr>
         <w:tc>
           <w:tcPr>
-            <w:tcW w:w="1573" w:type="dxa"/>
-            <w:shd w:val="clear" w:color="auto" w:fill="auto"/>
+            <w:tcW w:w="1563" w:type="dxa"/>
+            <w:shd w:val="clear" w:color="auto" w:fill="auto"/>
+            <w:vAlign w:val="center"/>
           </w:tcPr>
           <w:p>
             <w:pPr>
@@ -11581,7 +11585,7 @@
         </w:tc>
         <w:tc>
           <w:tcPr>
-            <w:tcW w:w="1672" w:type="dxa"/>
+            <w:tcW w:w="1772" w:type="dxa"/>
             <w:gridSpan w:val="2"/>
             <w:shd w:val="clear" w:color="auto" w:fill="auto"/>
             <w:vAlign w:val="center"/>
@@ -11612,7 +11616,7 @@
         </w:tc>
         <w:tc>
           <w:tcPr>
-            <w:tcW w:w="1100" w:type="dxa"/>
+            <w:tcW w:w="1096" w:type="dxa"/>
             <w:shd w:val="clear" w:color="auto" w:fill="auto"/>
           </w:tcPr>
           <w:p>
@@ -11640,7 +11644,7 @@
         </w:tc>
         <w:tc>
           <w:tcPr>
-            <w:tcW w:w="6570" w:type="dxa"/>
+            <w:tcW w:w="6484" w:type="dxa"/>
             <w:shd w:val="clear" w:color="auto" w:fill="auto"/>
           </w:tcPr>
           <w:p>
@@ -11667,8 +11671,9 @@
       <w:tr>
         <w:tc>
           <w:tcPr>
-            <w:tcW w:w="1573" w:type="dxa"/>
-            <w:shd w:val="clear" w:color="auto" w:fill="auto"/>
+            <w:tcW w:w="1563" w:type="dxa"/>
+            <w:shd w:val="clear" w:color="auto" w:fill="auto"/>
+            <w:vAlign w:val="center"/>
           </w:tcPr>
           <w:p>
             <w:pPr>
@@ -11695,7 +11700,7 @@
         </w:tc>
         <w:tc>
           <w:tcPr>
-            <w:tcW w:w="1672" w:type="dxa"/>
+            <w:tcW w:w="1772" w:type="dxa"/>
             <w:gridSpan w:val="2"/>
             <w:shd w:val="clear" w:color="auto" w:fill="auto"/>
             <w:vAlign w:val="center"/>
@@ -11726,7 +11731,7 @@
         </w:tc>
         <w:tc>
           <w:tcPr>
-            <w:tcW w:w="1100" w:type="dxa"/>
+            <w:tcW w:w="1096" w:type="dxa"/>
             <w:shd w:val="clear" w:color="auto" w:fill="auto"/>
           </w:tcPr>
           <w:p>
@@ -11754,7 +11759,7 @@
         </w:tc>
         <w:tc>
           <w:tcPr>
-            <w:tcW w:w="6570" w:type="dxa"/>
+            <w:tcW w:w="6484" w:type="dxa"/>
             <w:shd w:val="clear" w:color="auto" w:fill="auto"/>
           </w:tcPr>
           <w:p>
@@ -11781,8 +11786,9 @@
       <w:tr>
         <w:tc>
           <w:tcPr>
-            <w:tcW w:w="1573" w:type="dxa"/>
-            <w:shd w:val="clear" w:color="auto" w:fill="auto"/>
+            <w:tcW w:w="1563" w:type="dxa"/>
+            <w:shd w:val="clear" w:color="auto" w:fill="auto"/>
+            <w:vAlign w:val="center"/>
           </w:tcPr>
           <w:p>
             <w:pPr>
@@ -11809,7 +11815,7 @@
         </w:tc>
         <w:tc>
           <w:tcPr>
-            <w:tcW w:w="1672" w:type="dxa"/>
+            <w:tcW w:w="1772" w:type="dxa"/>
             <w:gridSpan w:val="2"/>
             <w:shd w:val="clear" w:color="auto" w:fill="auto"/>
             <w:vAlign w:val="center"/>
@@ -11840,7 +11846,7 @@
         </w:tc>
         <w:tc>
           <w:tcPr>
-            <w:tcW w:w="1100" w:type="dxa"/>
+            <w:tcW w:w="1096" w:type="dxa"/>
             <w:shd w:val="clear" w:color="auto" w:fill="auto"/>
           </w:tcPr>
           <w:p>
@@ -11868,7 +11874,7 @@
         </w:tc>
         <w:tc>
           <w:tcPr>
-            <w:tcW w:w="6570" w:type="dxa"/>
+            <w:tcW w:w="6484" w:type="dxa"/>
             <w:shd w:val="clear" w:color="auto" w:fill="auto"/>
           </w:tcPr>
           <w:p>
@@ -11895,8 +11901,9 @@
       <w:tr>
         <w:tc>
           <w:tcPr>
-            <w:tcW w:w="1573" w:type="dxa"/>
-            <w:shd w:val="clear" w:color="auto" w:fill="auto"/>
+            <w:tcW w:w="1563" w:type="dxa"/>
+            <w:shd w:val="clear" w:color="auto" w:fill="auto"/>
+            <w:vAlign w:val="center"/>
           </w:tcPr>
           <w:p>
             <w:pPr>
@@ -11923,7 +11930,7 @@
         </w:tc>
         <w:tc>
           <w:tcPr>
-            <w:tcW w:w="1672" w:type="dxa"/>
+            <w:tcW w:w="1772" w:type="dxa"/>
             <w:gridSpan w:val="2"/>
             <w:shd w:val="clear" w:color="auto" w:fill="auto"/>
             <w:vAlign w:val="center"/>
@@ -11954,7 +11961,7 @@
         </w:tc>
         <w:tc>
           <w:tcPr>
-            <w:tcW w:w="1100" w:type="dxa"/>
+            <w:tcW w:w="1096" w:type="dxa"/>
             <w:shd w:val="clear" w:color="auto" w:fill="auto"/>
           </w:tcPr>
           <w:p>
@@ -11982,7 +11989,7 @@
         </w:tc>
         <w:tc>
           <w:tcPr>
-            <w:tcW w:w="6570" w:type="dxa"/>
+            <w:tcW w:w="6484" w:type="dxa"/>
             <w:shd w:val="clear" w:color="auto" w:fill="auto"/>
           </w:tcPr>
           <w:p>
@@ -12009,8 +12016,9 @@
       <w:tr>
         <w:tc>
           <w:tcPr>
-            <w:tcW w:w="1573" w:type="dxa"/>
-            <w:shd w:val="clear" w:color="auto" w:fill="auto"/>
+            <w:tcW w:w="1563" w:type="dxa"/>
+            <w:shd w:val="clear" w:color="auto" w:fill="auto"/>
+            <w:vAlign w:val="center"/>
           </w:tcPr>
           <w:p>
             <w:pPr>
@@ -12037,7 +12045,7 @@
         </w:tc>
         <w:tc>
           <w:tcPr>
-            <w:tcW w:w="1672" w:type="dxa"/>
+            <w:tcW w:w="1772" w:type="dxa"/>
             <w:gridSpan w:val="2"/>
             <w:shd w:val="clear" w:color="auto" w:fill="auto"/>
             <w:vAlign w:val="center"/>
@@ -12068,7 +12076,7 @@
         </w:tc>
         <w:tc>
           <w:tcPr>
-            <w:tcW w:w="1100" w:type="dxa"/>
+            <w:tcW w:w="1096" w:type="dxa"/>
             <w:shd w:val="clear" w:color="auto" w:fill="auto"/>
           </w:tcPr>
           <w:p>
@@ -12096,7 +12104,7 @@
         </w:tc>
         <w:tc>
           <w:tcPr>
-            <w:tcW w:w="6570" w:type="dxa"/>
+            <w:tcW w:w="6484" w:type="dxa"/>
             <w:shd w:val="clear" w:color="auto" w:fill="auto"/>
           </w:tcPr>
           <w:p>
@@ -12123,8 +12131,9 @@
       <w:tr>
         <w:tc>
           <w:tcPr>
-            <w:tcW w:w="1573" w:type="dxa"/>
-            <w:shd w:val="clear" w:color="auto" w:fill="auto"/>
+            <w:tcW w:w="1563" w:type="dxa"/>
+            <w:shd w:val="clear" w:color="auto" w:fill="auto"/>
+            <w:vAlign w:val="center"/>
           </w:tcPr>
           <w:p>
             <w:pPr>
@@ -12151,7 +12160,7 @@
         </w:tc>
         <w:tc>
           <w:tcPr>
-            <w:tcW w:w="1672" w:type="dxa"/>
+            <w:tcW w:w="1772" w:type="dxa"/>
             <w:gridSpan w:val="2"/>
             <w:shd w:val="clear" w:color="auto" w:fill="auto"/>
             <w:vAlign w:val="center"/>
@@ -12182,7 +12191,7 @@
         </w:tc>
         <w:tc>
           <w:tcPr>
-            <w:tcW w:w="1100" w:type="dxa"/>
+            <w:tcW w:w="1096" w:type="dxa"/>
             <w:shd w:val="clear" w:color="auto" w:fill="auto"/>
           </w:tcPr>
           <w:p>
@@ -12210,7 +12219,7 @@
         </w:tc>
         <w:tc>
           <w:tcPr>
-            <w:tcW w:w="6570" w:type="dxa"/>
+            <w:tcW w:w="6484" w:type="dxa"/>
             <w:shd w:val="clear" w:color="auto" w:fill="auto"/>
           </w:tcPr>
           <w:p>
@@ -12237,8 +12246,9 @@
       <w:tr>
         <w:tc>
           <w:tcPr>
-            <w:tcW w:w="1573" w:type="dxa"/>
-            <w:shd w:val="clear" w:color="auto" w:fill="auto"/>
+            <w:tcW w:w="1563" w:type="dxa"/>
+            <w:shd w:val="clear" w:color="auto" w:fill="auto"/>
+            <w:vAlign w:val="center"/>
           </w:tcPr>
           <w:p>
             <w:pPr>
@@ -12265,7 +12275,7 @@
         </w:tc>
         <w:tc>
           <w:tcPr>
-            <w:tcW w:w="1672" w:type="dxa"/>
+            <w:tcW w:w="1772" w:type="dxa"/>
             <w:gridSpan w:val="2"/>
             <w:shd w:val="clear" w:color="auto" w:fill="auto"/>
             <w:vAlign w:val="center"/>
@@ -12296,7 +12306,7 @@
         </w:tc>
         <w:tc>
           <w:tcPr>
-            <w:tcW w:w="1100" w:type="dxa"/>
+            <w:tcW w:w="1096" w:type="dxa"/>
             <w:shd w:val="clear" w:color="auto" w:fill="auto"/>
           </w:tcPr>
           <w:p>
@@ -12324,7 +12334,7 @@
         </w:tc>
         <w:tc>
           <w:tcPr>
-            <w:tcW w:w="6570" w:type="dxa"/>
+            <w:tcW w:w="6484" w:type="dxa"/>
             <w:shd w:val="clear" w:color="auto" w:fill="auto"/>
           </w:tcPr>
           <w:p>
@@ -12348,6 +12358,836 @@
           </w:p>
         </w:tc>
       </w:tr>
+      <w:tr>
+        <w:tc>
+          <w:tcPr>
+            <w:tcW w:w="1563" w:type="dxa"/>
+            <w:tcBorders>
+              <w:top w:val="single" w:sz="4" w:space="0" w:color="auto"/>
+              <w:left w:val="single" w:sz="4" w:space="0" w:color="auto"/>
+              <w:bottom w:val="single" w:sz="4" w:space="0" w:color="auto"/>
+              <w:right w:val="single" w:sz="4" w:space="0" w:color="auto"/>
+            </w:tcBorders>
+            <w:shd w:val="clear" w:color="auto" w:fill="auto"/>
+            <w:vAlign w:val="center"/>
+          </w:tcPr>
+          <w:p>
+            <w:pPr>
+              <w:pStyle w:val="ListParagraph"/>
+              <w:ind w:left="0"/>
+              <w:jc w:val="center"/>
+              <w:rPr>
+                <w:rFonts w:ascii="Times New Roman" w:hAnsi="Times New Roman" w:cs="Times New Roman"/>
+                <w:color w:val="000000" w:themeColor="text1"/>
+                <w:sz w:val="20"/>
+                <w:szCs w:val="20"/>
+              </w:rPr>
+            </w:pPr>
+            <w:r>
+              <w:rPr>
+                <w:rFonts w:ascii="Times New Roman" w:hAnsi="Times New Roman" w:cs="Times New Roman"/>
+                <w:color w:val="000000" w:themeColor="text1"/>
+                <w:sz w:val="20"/>
+                <w:szCs w:val="20"/>
+              </w:rPr>
+              <w:t>BODY</w:t>
+            </w:r>
+          </w:p>
+        </w:tc>
+        <w:tc>
+          <w:tcPr>
+            <w:tcW w:w="1772" w:type="dxa"/>
+            <w:gridSpan w:val="2"/>
+            <w:tcBorders>
+              <w:top w:val="single" w:sz="4" w:space="0" w:color="auto"/>
+              <w:left w:val="single" w:sz="4" w:space="0" w:color="auto"/>
+              <w:bottom w:val="single" w:sz="4" w:space="0" w:color="auto"/>
+              <w:right w:val="single" w:sz="4" w:space="0" w:color="auto"/>
+            </w:tcBorders>
+            <w:shd w:val="clear" w:color="auto" w:fill="auto"/>
+            <w:vAlign w:val="center"/>
+          </w:tcPr>
+          <w:p>
+            <w:pPr>
+              <w:pStyle w:val="ListParagraph"/>
+              <w:ind w:left="0"/>
+              <w:rPr>
+                <w:rFonts w:ascii="Times New Roman" w:hAnsi="Times New Roman" w:cs="Times New Roman"/>
+                <w:b/>
+                <w:color w:val="000000" w:themeColor="text1"/>
+                <w:sz w:val="20"/>
+                <w:szCs w:val="20"/>
+              </w:rPr>
+            </w:pPr>
+            <w:r>
+              <w:rPr>
+                <w:rFonts w:ascii="Times New Roman" w:hAnsi="Times New Roman" w:cs="Times New Roman"/>
+                <w:b/>
+                <w:color w:val="000000" w:themeColor="text1"/>
+                <w:sz w:val="20"/>
+                <w:szCs w:val="20"/>
+              </w:rPr>
+              <w:t>Sort</w:t>
+            </w:r>
+          </w:p>
+        </w:tc>
+        <w:tc>
+          <w:tcPr>
+            <w:tcW w:w="1096" w:type="dxa"/>
+            <w:tcBorders>
+              <w:top w:val="single" w:sz="4" w:space="0" w:color="auto"/>
+              <w:left w:val="single" w:sz="4" w:space="0" w:color="auto"/>
+              <w:bottom w:val="single" w:sz="4" w:space="0" w:color="auto"/>
+              <w:right w:val="single" w:sz="4" w:space="0" w:color="auto"/>
+            </w:tcBorders>
+            <w:shd w:val="clear" w:color="auto" w:fill="auto"/>
+          </w:tcPr>
+          <w:p>
+            <w:pPr>
+              <w:pStyle w:val="ListParagraph"/>
+              <w:ind w:left="0"/>
+              <w:jc w:val="center"/>
+              <w:rPr>
+                <w:rFonts w:ascii="Times New Roman" w:hAnsi="Times New Roman" w:cs="Times New Roman"/>
+                <w:color w:val="000000" w:themeColor="text1"/>
+                <w:sz w:val="20"/>
+                <w:szCs w:val="20"/>
+              </w:rPr>
+            </w:pPr>
+            <w:r>
+              <w:rPr>
+                <w:rFonts w:ascii="Times New Roman" w:hAnsi="Times New Roman" w:cs="Times New Roman"/>
+                <w:color w:val="000000" w:themeColor="text1"/>
+                <w:sz w:val="20"/>
+                <w:szCs w:val="20"/>
+              </w:rPr>
+              <w:t>int</w:t>
+            </w:r>
+          </w:p>
+        </w:tc>
+        <w:tc>
+          <w:tcPr>
+            <w:tcW w:w="6484" w:type="dxa"/>
+            <w:tcBorders>
+              <w:top w:val="single" w:sz="4" w:space="0" w:color="auto"/>
+              <w:left w:val="single" w:sz="4" w:space="0" w:color="auto"/>
+              <w:bottom w:val="single" w:sz="4" w:space="0" w:color="auto"/>
+              <w:right w:val="single" w:sz="4" w:space="0" w:color="auto"/>
+            </w:tcBorders>
+            <w:shd w:val="clear" w:color="auto" w:fill="auto"/>
+          </w:tcPr>
+          <w:p>
+            <w:pPr>
+              <w:rPr>
+                <w:rFonts w:ascii="Times New Roman" w:hAnsi="Times New Roman" w:cs="Times New Roman"/>
+                <w:color w:val="000000" w:themeColor="text1"/>
+                <w:sz w:val="20"/>
+                <w:szCs w:val="20"/>
+              </w:rPr>
+            </w:pPr>
+            <w:r>
+              <w:rPr>
+                <w:rFonts w:ascii="Times New Roman" w:hAnsi="Times New Roman" w:cs="Times New Roman"/>
+                <w:color w:val="000000" w:themeColor="text1"/>
+                <w:sz w:val="20"/>
+                <w:szCs w:val="20"/>
+              </w:rPr>
+              <w:t>What property should be used for sorting.</w:t>
+            </w:r>
+          </w:p>
+          <w:p>
+            <w:pPr>
+              <w:pStyle w:val="ListParagraph"/>
+              <w:numPr>
+                <w:ilvl w:val="0"/>
+                <w:numId w:val="45"/>
+              </w:numPr>
+              <w:rPr>
+                <w:rFonts w:ascii="Times New Roman" w:hAnsi="Times New Roman" w:cs="Times New Roman"/>
+                <w:color w:val="000000" w:themeColor="text1"/>
+                <w:sz w:val="20"/>
+                <w:szCs w:val="20"/>
+              </w:rPr>
+            </w:pPr>
+            <w:r>
+              <w:rPr>
+                <w:rFonts w:ascii="Times New Roman" w:hAnsi="Times New Roman" w:cs="Times New Roman"/>
+                <w:color w:val="000000" w:themeColor="text1"/>
+                <w:sz w:val="20"/>
+                <w:szCs w:val="20"/>
+              </w:rPr>
+              <w:t>0: Time</w:t>
+            </w:r>
+          </w:p>
+          <w:p>
+            <w:pPr>
+              <w:pStyle w:val="ListParagraph"/>
+              <w:numPr>
+                <w:ilvl w:val="0"/>
+                <w:numId w:val="45"/>
+              </w:numPr>
+              <w:rPr>
+                <w:rFonts w:ascii="Times New Roman" w:hAnsi="Times New Roman" w:cs="Times New Roman"/>
+                <w:color w:val="000000" w:themeColor="text1"/>
+                <w:sz w:val="20"/>
+                <w:szCs w:val="20"/>
+              </w:rPr>
+            </w:pPr>
+            <w:r>
+              <w:rPr>
+                <w:rFonts w:ascii="Times New Roman" w:hAnsi="Times New Roman" w:cs="Times New Roman"/>
+                <w:color w:val="000000" w:themeColor="text1"/>
+                <w:sz w:val="20"/>
+                <w:szCs w:val="20"/>
+              </w:rPr>
+              <w:t>1: Created</w:t>
+            </w:r>
+          </w:p>
+          <w:p>
+            <w:pPr>
+              <w:pStyle w:val="ListParagraph"/>
+              <w:numPr>
+                <w:ilvl w:val="0"/>
+                <w:numId w:val="45"/>
+              </w:numPr>
+              <w:rPr>
+                <w:rFonts w:ascii="Times New Roman" w:hAnsi="Times New Roman" w:cs="Times New Roman"/>
+                <w:color w:val="000000" w:themeColor="text1"/>
+                <w:sz w:val="20"/>
+                <w:szCs w:val="20"/>
+              </w:rPr>
+            </w:pPr>
+            <w:r>
+              <w:rPr>
+                <w:rFonts w:ascii="Times New Roman" w:hAnsi="Times New Roman" w:cs="Times New Roman"/>
+                <w:color w:val="000000" w:themeColor="text1"/>
+                <w:sz w:val="20"/>
+                <w:szCs w:val="20"/>
+              </w:rPr>
+              <w:t>2 : Last modified</w:t>
+            </w:r>
+          </w:p>
+          <w:p>
+            <w:pPr>
+              <w:rPr>
+                <w:rFonts w:ascii="Times New Roman" w:hAnsi="Times New Roman" w:cs="Times New Roman"/>
+                <w:color w:val="000000" w:themeColor="text1"/>
+                <w:sz w:val="20"/>
+                <w:szCs w:val="20"/>
+              </w:rPr>
+            </w:pPr>
+            <w:r>
+              <w:rPr>
+                <w:rFonts w:ascii="Times New Roman" w:hAnsi="Times New Roman" w:cs="Times New Roman"/>
+                <w:color w:val="000000" w:themeColor="text1"/>
+                <w:sz w:val="20"/>
+                <w:szCs w:val="20"/>
+              </w:rPr>
+              <w:t>Default: Time</w:t>
+            </w:r>
+          </w:p>
+        </w:tc>
+      </w:tr>
+      <w:tr>
+        <w:tc>
+          <w:tcPr>
+            <w:tcW w:w="1563" w:type="dxa"/>
+            <w:tcBorders>
+              <w:top w:val="single" w:sz="4" w:space="0" w:color="auto"/>
+              <w:left w:val="single" w:sz="4" w:space="0" w:color="auto"/>
+              <w:bottom w:val="single" w:sz="4" w:space="0" w:color="auto"/>
+              <w:right w:val="single" w:sz="4" w:space="0" w:color="auto"/>
+            </w:tcBorders>
+            <w:shd w:val="clear" w:color="auto" w:fill="auto"/>
+            <w:vAlign w:val="center"/>
+          </w:tcPr>
+          <w:p>
+            <w:pPr>
+              <w:pStyle w:val="ListParagraph"/>
+              <w:ind w:left="0"/>
+              <w:jc w:val="center"/>
+              <w:rPr>
+                <w:rFonts w:ascii="Times New Roman" w:hAnsi="Times New Roman" w:cs="Times New Roman"/>
+                <w:color w:val="000000" w:themeColor="text1"/>
+                <w:sz w:val="20"/>
+                <w:szCs w:val="20"/>
+              </w:rPr>
+            </w:pPr>
+            <w:r>
+              <w:rPr>
+                <w:rFonts w:ascii="Times New Roman" w:hAnsi="Times New Roman" w:cs="Times New Roman"/>
+                <w:color w:val="000000" w:themeColor="text1"/>
+                <w:sz w:val="20"/>
+                <w:szCs w:val="20"/>
+              </w:rPr>
+              <w:t>BODY</w:t>
+            </w:r>
+          </w:p>
+        </w:tc>
+        <w:tc>
+          <w:tcPr>
+            <w:tcW w:w="1772" w:type="dxa"/>
+            <w:gridSpan w:val="2"/>
+            <w:tcBorders>
+              <w:top w:val="single" w:sz="4" w:space="0" w:color="auto"/>
+              <w:left w:val="single" w:sz="4" w:space="0" w:color="auto"/>
+              <w:bottom w:val="single" w:sz="4" w:space="0" w:color="auto"/>
+              <w:right w:val="single" w:sz="4" w:space="0" w:color="auto"/>
+            </w:tcBorders>
+            <w:shd w:val="clear" w:color="auto" w:fill="auto"/>
+            <w:vAlign w:val="center"/>
+          </w:tcPr>
+          <w:p>
+            <w:pPr>
+              <w:pStyle w:val="ListParagraph"/>
+              <w:ind w:left="0"/>
+              <w:rPr>
+                <w:rFonts w:ascii="Times New Roman" w:hAnsi="Times New Roman" w:cs="Times New Roman"/>
+                <w:b/>
+                <w:color w:val="000000" w:themeColor="text1"/>
+                <w:sz w:val="20"/>
+                <w:szCs w:val="20"/>
+              </w:rPr>
+            </w:pPr>
+            <w:r>
+              <w:rPr>
+                <w:rFonts w:ascii="Times New Roman" w:hAnsi="Times New Roman" w:cs="Times New Roman"/>
+                <w:b/>
+                <w:color w:val="000000" w:themeColor="text1"/>
+                <w:sz w:val="20"/>
+                <w:szCs w:val="20"/>
+              </w:rPr>
+              <w:t>Direction</w:t>
+            </w:r>
+          </w:p>
+        </w:tc>
+        <w:tc>
+          <w:tcPr>
+            <w:tcW w:w="1096" w:type="dxa"/>
+            <w:tcBorders>
+              <w:top w:val="single" w:sz="4" w:space="0" w:color="auto"/>
+              <w:left w:val="single" w:sz="4" w:space="0" w:color="auto"/>
+              <w:bottom w:val="single" w:sz="4" w:space="0" w:color="auto"/>
+              <w:right w:val="single" w:sz="4" w:space="0" w:color="auto"/>
+            </w:tcBorders>
+            <w:shd w:val="clear" w:color="auto" w:fill="auto"/>
+          </w:tcPr>
+          <w:p>
+            <w:pPr>
+              <w:pStyle w:val="ListParagraph"/>
+              <w:ind w:left="0"/>
+              <w:jc w:val="center"/>
+              <w:rPr>
+                <w:rFonts w:ascii="Times New Roman" w:hAnsi="Times New Roman" w:cs="Times New Roman"/>
+                <w:color w:val="000000" w:themeColor="text1"/>
+                <w:sz w:val="20"/>
+                <w:szCs w:val="20"/>
+              </w:rPr>
+            </w:pPr>
+            <w:r>
+              <w:rPr>
+                <w:rFonts w:ascii="Times New Roman" w:hAnsi="Times New Roman" w:cs="Times New Roman"/>
+                <w:color w:val="000000" w:themeColor="text1"/>
+                <w:sz w:val="20"/>
+                <w:szCs w:val="20"/>
+              </w:rPr>
+              <w:t>int</w:t>
+            </w:r>
+          </w:p>
+        </w:tc>
+        <w:tc>
+          <w:tcPr>
+            <w:tcW w:w="6484" w:type="dxa"/>
+            <w:tcBorders>
+              <w:top w:val="single" w:sz="4" w:space="0" w:color="auto"/>
+              <w:left w:val="single" w:sz="4" w:space="0" w:color="auto"/>
+              <w:bottom w:val="single" w:sz="4" w:space="0" w:color="auto"/>
+              <w:right w:val="single" w:sz="4" w:space="0" w:color="auto"/>
+            </w:tcBorders>
+            <w:shd w:val="clear" w:color="auto" w:fill="auto"/>
+          </w:tcPr>
+          <w:p>
+            <w:pPr>
+              <w:rPr>
+                <w:rFonts w:ascii="Times New Roman" w:hAnsi="Times New Roman" w:cs="Times New Roman"/>
+                <w:color w:val="000000" w:themeColor="text1"/>
+                <w:sz w:val="20"/>
+                <w:szCs w:val="20"/>
+              </w:rPr>
+            </w:pPr>
+            <w:r>
+              <w:rPr>
+                <w:rFonts w:ascii="Times New Roman" w:hAnsi="Times New Roman" w:cs="Times New Roman"/>
+                <w:color w:val="000000" w:themeColor="text1"/>
+                <w:sz w:val="20"/>
+                <w:szCs w:val="20"/>
+              </w:rPr>
+              <w:t xml:space="preserve">Whether records should be sorted ascendingly or decendingly. </w:t>
+            </w:r>
+          </w:p>
+          <w:p>
+            <w:pPr>
+              <w:pStyle w:val="ListParagraph"/>
+              <w:numPr>
+                <w:ilvl w:val="0"/>
+                <w:numId w:val="45"/>
+              </w:numPr>
+              <w:rPr>
+                <w:rFonts w:ascii="Times New Roman" w:hAnsi="Times New Roman" w:cs="Times New Roman"/>
+                <w:color w:val="000000" w:themeColor="text1"/>
+                <w:sz w:val="20"/>
+                <w:szCs w:val="20"/>
+              </w:rPr>
+            </w:pPr>
+            <w:r>
+              <w:rPr>
+                <w:rFonts w:ascii="Times New Roman" w:hAnsi="Times New Roman" w:cs="Times New Roman"/>
+                <w:color w:val="000000" w:themeColor="text1"/>
+                <w:sz w:val="20"/>
+                <w:szCs w:val="20"/>
+              </w:rPr>
+              <w:t>0 : Ascending</w:t>
+            </w:r>
+          </w:p>
+          <w:p>
+            <w:pPr>
+              <w:pStyle w:val="ListParagraph"/>
+              <w:numPr>
+                <w:ilvl w:val="0"/>
+                <w:numId w:val="45"/>
+              </w:numPr>
+              <w:rPr>
+                <w:rFonts w:ascii="Times New Roman" w:hAnsi="Times New Roman" w:cs="Times New Roman"/>
+                <w:color w:val="000000" w:themeColor="text1"/>
+                <w:sz w:val="20"/>
+                <w:szCs w:val="20"/>
+              </w:rPr>
+            </w:pPr>
+            <w:r>
+              <w:rPr>
+                <w:rFonts w:ascii="Times New Roman" w:hAnsi="Times New Roman" w:cs="Times New Roman"/>
+                <w:color w:val="000000" w:themeColor="text1"/>
+                <w:sz w:val="20"/>
+                <w:szCs w:val="20"/>
+              </w:rPr>
+              <w:t>1: Decending</w:t>
+            </w:r>
+          </w:p>
+          <w:p>
+            <w:pPr>
+              <w:rPr>
+                <w:rFonts w:ascii="Times New Roman" w:hAnsi="Times New Roman" w:cs="Times New Roman"/>
+                <w:color w:val="000000" w:themeColor="text1"/>
+                <w:sz w:val="20"/>
+                <w:szCs w:val="20"/>
+              </w:rPr>
+            </w:pPr>
+            <w:r>
+              <w:rPr>
+                <w:rFonts w:ascii="Times New Roman" w:hAnsi="Times New Roman" w:cs="Times New Roman"/>
+                <w:color w:val="000000" w:themeColor="text1"/>
+                <w:sz w:val="20"/>
+                <w:szCs w:val="20"/>
+              </w:rPr>
+              <w:t>Default : Decending.</w:t>
+            </w:r>
+          </w:p>
+        </w:tc>
+      </w:tr>
+      <w:tr>
+        <w:tc>
+          <w:tcPr>
+            <w:tcW w:w="1563" w:type="dxa"/>
+            <w:tcBorders>
+              <w:top w:val="single" w:sz="4" w:space="0" w:color="auto"/>
+              <w:left w:val="single" w:sz="4" w:space="0" w:color="auto"/>
+              <w:bottom w:val="single" w:sz="4" w:space="0" w:color="auto"/>
+              <w:right w:val="single" w:sz="4" w:space="0" w:color="auto"/>
+            </w:tcBorders>
+            <w:shd w:val="clear" w:color="auto" w:fill="auto"/>
+            <w:vAlign w:val="center"/>
+          </w:tcPr>
+          <w:p>
+            <w:pPr>
+              <w:pStyle w:val="ListParagraph"/>
+              <w:ind w:left="0"/>
+              <w:jc w:val="center"/>
+              <w:rPr>
+                <w:rFonts w:ascii="Times New Roman" w:hAnsi="Times New Roman" w:cs="Times New Roman"/>
+                <w:color w:val="000000" w:themeColor="text1"/>
+                <w:sz w:val="20"/>
+                <w:szCs w:val="20"/>
+              </w:rPr>
+            </w:pPr>
+            <w:r>
+              <w:rPr>
+                <w:rFonts w:ascii="Times New Roman" w:hAnsi="Times New Roman" w:cs="Times New Roman"/>
+                <w:color w:val="000000" w:themeColor="text1"/>
+                <w:sz w:val="20"/>
+                <w:szCs w:val="20"/>
+              </w:rPr>
+              <w:t>BODY</w:t>
+            </w:r>
+          </w:p>
+        </w:tc>
+        <w:tc>
+          <w:tcPr>
+            <w:tcW w:w="1772" w:type="dxa"/>
+            <w:gridSpan w:val="2"/>
+            <w:tcBorders>
+              <w:top w:val="single" w:sz="4" w:space="0" w:color="auto"/>
+              <w:left w:val="single" w:sz="4" w:space="0" w:color="auto"/>
+              <w:bottom w:val="single" w:sz="4" w:space="0" w:color="auto"/>
+              <w:right w:val="single" w:sz="4" w:space="0" w:color="auto"/>
+            </w:tcBorders>
+            <w:shd w:val="clear" w:color="auto" w:fill="auto"/>
+            <w:vAlign w:val="center"/>
+          </w:tcPr>
+          <w:p>
+            <w:pPr>
+              <w:pStyle w:val="ListParagraph"/>
+              <w:ind w:left="0"/>
+              <w:rPr>
+                <w:rFonts w:ascii="Times New Roman" w:hAnsi="Times New Roman" w:cs="Times New Roman"/>
+                <w:b/>
+                <w:color w:val="000000" w:themeColor="text1"/>
+                <w:sz w:val="20"/>
+                <w:szCs w:val="20"/>
+              </w:rPr>
+            </w:pPr>
+            <w:r>
+              <w:rPr>
+                <w:rFonts w:ascii="Times New Roman" w:hAnsi="Times New Roman" w:cs="Times New Roman"/>
+                <w:b/>
+                <w:color w:val="000000" w:themeColor="text1"/>
+                <w:sz w:val="20"/>
+                <w:szCs w:val="20"/>
+              </w:rPr>
+              <w:t>Page</w:t>
+            </w:r>
+          </w:p>
+        </w:tc>
+        <w:tc>
+          <w:tcPr>
+            <w:tcW w:w="1096" w:type="dxa"/>
+            <w:tcBorders>
+              <w:top w:val="single" w:sz="4" w:space="0" w:color="auto"/>
+              <w:left w:val="single" w:sz="4" w:space="0" w:color="auto"/>
+              <w:bottom w:val="single" w:sz="4" w:space="0" w:color="auto"/>
+              <w:right w:val="single" w:sz="4" w:space="0" w:color="auto"/>
+            </w:tcBorders>
+            <w:shd w:val="clear" w:color="auto" w:fill="auto"/>
+          </w:tcPr>
+          <w:p>
+            <w:pPr>
+              <w:pStyle w:val="ListParagraph"/>
+              <w:ind w:left="0"/>
+              <w:jc w:val="center"/>
+              <w:rPr>
+                <w:rFonts w:ascii="Times New Roman" w:hAnsi="Times New Roman" w:cs="Times New Roman"/>
+                <w:color w:val="000000" w:themeColor="text1"/>
+                <w:sz w:val="20"/>
+                <w:szCs w:val="20"/>
+              </w:rPr>
+            </w:pPr>
+            <w:r>
+              <w:rPr>
+                <w:rFonts w:ascii="Times New Roman" w:hAnsi="Times New Roman" w:cs="Times New Roman"/>
+                <w:color w:val="000000" w:themeColor="text1"/>
+                <w:sz w:val="20"/>
+                <w:szCs w:val="20"/>
+              </w:rPr>
+              <w:t>int</w:t>
+            </w:r>
+          </w:p>
+        </w:tc>
+        <w:tc>
+          <w:tcPr>
+            <w:tcW w:w="6484" w:type="dxa"/>
+            <w:tcBorders>
+              <w:top w:val="single" w:sz="4" w:space="0" w:color="auto"/>
+              <w:left w:val="single" w:sz="4" w:space="0" w:color="auto"/>
+              <w:bottom w:val="single" w:sz="4" w:space="0" w:color="auto"/>
+              <w:right w:val="single" w:sz="4" w:space="0" w:color="auto"/>
+            </w:tcBorders>
+            <w:shd w:val="clear" w:color="auto" w:fill="auto"/>
+          </w:tcPr>
+          <w:p>
+            <w:pPr>
+              <w:rPr>
+                <w:rFonts w:ascii="Times New Roman" w:hAnsi="Times New Roman" w:cs="Times New Roman"/>
+                <w:color w:val="000000" w:themeColor="text1"/>
+                <w:sz w:val="20"/>
+                <w:szCs w:val="20"/>
+              </w:rPr>
+            </w:pPr>
+            <w:r>
+              <w:rPr>
+                <w:rFonts w:ascii="Times New Roman" w:hAnsi="Times New Roman" w:cs="Times New Roman"/>
+                <w:color w:val="000000" w:themeColor="text1"/>
+                <w:sz w:val="20"/>
+                <w:szCs w:val="20"/>
+              </w:rPr>
+              <w:t>Index of page which result will be displayed.</w:t>
+            </w:r>
+          </w:p>
+          <w:p>
+            <w:pPr>
+              <w:pStyle w:val="ListParagraph"/>
+              <w:numPr>
+                <w:ilvl w:val="0"/>
+                <w:numId w:val="45"/>
+              </w:numPr>
+              <w:rPr>
+                <w:rFonts w:ascii="Times New Roman" w:hAnsi="Times New Roman" w:cs="Times New Roman"/>
+                <w:color w:val="000000" w:themeColor="text1"/>
+                <w:sz w:val="20"/>
+                <w:szCs w:val="20"/>
+              </w:rPr>
+            </w:pPr>
+            <w:r>
+              <w:rPr>
+                <w:rFonts w:ascii="Times New Roman" w:hAnsi="Times New Roman" w:cs="Times New Roman"/>
+                <w:color w:val="000000" w:themeColor="text1"/>
+                <w:sz w:val="20"/>
+                <w:szCs w:val="20"/>
+              </w:rPr>
+              <w:t>Min : 1</w:t>
+            </w:r>
+          </w:p>
+          <w:p>
+            <w:pPr>
+              <w:pStyle w:val="ListParagraph"/>
+              <w:numPr>
+                <w:ilvl w:val="0"/>
+                <w:numId w:val="45"/>
+              </w:numPr>
+              <w:rPr>
+                <w:rFonts w:ascii="Times New Roman" w:hAnsi="Times New Roman" w:cs="Times New Roman"/>
+                <w:color w:val="000000" w:themeColor="text1"/>
+                <w:sz w:val="20"/>
+                <w:szCs w:val="20"/>
+              </w:rPr>
+            </w:pPr>
+            <w:r>
+              <w:rPr>
+                <w:rFonts w:ascii="Times New Roman" w:hAnsi="Times New Roman" w:cs="Times New Roman"/>
+                <w:color w:val="000000" w:themeColor="text1"/>
+                <w:sz w:val="20"/>
+                <w:szCs w:val="20"/>
+              </w:rPr>
+              <w:t>Default : 0</w:t>
+            </w:r>
+          </w:p>
+        </w:tc>
+      </w:tr>
+      <w:tr>
+        <w:tc>
+          <w:tcPr>
+            <w:tcW w:w="1563" w:type="dxa"/>
+            <w:tcBorders>
+              <w:top w:val="single" w:sz="4" w:space="0" w:color="auto"/>
+              <w:left w:val="single" w:sz="4" w:space="0" w:color="auto"/>
+              <w:bottom w:val="single" w:sz="4" w:space="0" w:color="auto"/>
+              <w:right w:val="single" w:sz="4" w:space="0" w:color="auto"/>
+            </w:tcBorders>
+            <w:shd w:val="clear" w:color="auto" w:fill="auto"/>
+            <w:vAlign w:val="center"/>
+          </w:tcPr>
+          <w:p>
+            <w:pPr>
+              <w:pStyle w:val="ListParagraph"/>
+              <w:ind w:left="0"/>
+              <w:jc w:val="center"/>
+              <w:rPr>
+                <w:rFonts w:ascii="Times New Roman" w:hAnsi="Times New Roman" w:cs="Times New Roman"/>
+                <w:color w:val="000000" w:themeColor="text1"/>
+                <w:sz w:val="20"/>
+                <w:szCs w:val="20"/>
+              </w:rPr>
+            </w:pPr>
+            <w:r>
+              <w:rPr>
+                <w:rFonts w:ascii="Times New Roman" w:hAnsi="Times New Roman" w:cs="Times New Roman"/>
+                <w:color w:val="000000" w:themeColor="text1"/>
+                <w:sz w:val="20"/>
+                <w:szCs w:val="20"/>
+              </w:rPr>
+              <w:t>BODY</w:t>
+            </w:r>
+          </w:p>
+        </w:tc>
+        <w:tc>
+          <w:tcPr>
+            <w:tcW w:w="1772" w:type="dxa"/>
+            <w:gridSpan w:val="2"/>
+            <w:tcBorders>
+              <w:top w:val="single" w:sz="4" w:space="0" w:color="auto"/>
+              <w:left w:val="single" w:sz="4" w:space="0" w:color="auto"/>
+              <w:bottom w:val="single" w:sz="4" w:space="0" w:color="auto"/>
+              <w:right w:val="single" w:sz="4" w:space="0" w:color="auto"/>
+            </w:tcBorders>
+            <w:shd w:val="clear" w:color="auto" w:fill="auto"/>
+            <w:vAlign w:val="center"/>
+          </w:tcPr>
+          <w:p>
+            <w:pPr>
+              <w:pStyle w:val="ListParagraph"/>
+              <w:ind w:left="0"/>
+              <w:rPr>
+                <w:rFonts w:ascii="Times New Roman" w:hAnsi="Times New Roman" w:cs="Times New Roman"/>
+                <w:b/>
+                <w:color w:val="000000" w:themeColor="text1"/>
+                <w:sz w:val="20"/>
+                <w:szCs w:val="20"/>
+              </w:rPr>
+            </w:pPr>
+            <w:r>
+              <w:rPr>
+                <w:rFonts w:ascii="Times New Roman" w:hAnsi="Times New Roman" w:cs="Times New Roman"/>
+                <w:b/>
+                <w:color w:val="000000" w:themeColor="text1"/>
+                <w:sz w:val="20"/>
+                <w:szCs w:val="20"/>
+              </w:rPr>
+              <w:t>Records</w:t>
+            </w:r>
+          </w:p>
+        </w:tc>
+        <w:tc>
+          <w:tcPr>
+            <w:tcW w:w="1096" w:type="dxa"/>
+            <w:tcBorders>
+              <w:top w:val="single" w:sz="4" w:space="0" w:color="auto"/>
+              <w:left w:val="single" w:sz="4" w:space="0" w:color="auto"/>
+              <w:bottom w:val="single" w:sz="4" w:space="0" w:color="auto"/>
+              <w:right w:val="single" w:sz="4" w:space="0" w:color="auto"/>
+            </w:tcBorders>
+            <w:shd w:val="clear" w:color="auto" w:fill="auto"/>
+          </w:tcPr>
+          <w:p>
+            <w:pPr>
+              <w:pStyle w:val="ListParagraph"/>
+              <w:ind w:left="0"/>
+              <w:jc w:val="center"/>
+              <w:rPr>
+                <w:rFonts w:ascii="Times New Roman" w:hAnsi="Times New Roman" w:cs="Times New Roman"/>
+                <w:color w:val="000000" w:themeColor="text1"/>
+                <w:sz w:val="20"/>
+                <w:szCs w:val="20"/>
+              </w:rPr>
+            </w:pPr>
+            <w:r>
+              <w:rPr>
+                <w:rFonts w:ascii="Times New Roman" w:hAnsi="Times New Roman" w:cs="Times New Roman"/>
+                <w:color w:val="000000" w:themeColor="text1"/>
+                <w:sz w:val="20"/>
+                <w:szCs w:val="20"/>
+              </w:rPr>
+              <w:t>int</w:t>
+            </w:r>
+          </w:p>
+        </w:tc>
+        <w:tc>
+          <w:tcPr>
+            <w:tcW w:w="6484" w:type="dxa"/>
+            <w:tcBorders>
+              <w:top w:val="single" w:sz="4" w:space="0" w:color="auto"/>
+              <w:left w:val="single" w:sz="4" w:space="0" w:color="auto"/>
+              <w:bottom w:val="single" w:sz="4" w:space="0" w:color="auto"/>
+              <w:right w:val="single" w:sz="4" w:space="0" w:color="auto"/>
+            </w:tcBorders>
+            <w:shd w:val="clear" w:color="auto" w:fill="auto"/>
+          </w:tcPr>
+          <w:p>
+            <w:pPr>
+              <w:rPr>
+                <w:rFonts w:ascii="Times New Roman" w:hAnsi="Times New Roman" w:cs="Times New Roman"/>
+                <w:color w:val="000000" w:themeColor="text1"/>
+                <w:sz w:val="20"/>
+                <w:szCs w:val="20"/>
+              </w:rPr>
+            </w:pPr>
+            <w:r>
+              <w:rPr>
+                <w:rFonts w:ascii="Times New Roman" w:hAnsi="Times New Roman" w:cs="Times New Roman"/>
+                <w:color w:val="000000" w:themeColor="text1"/>
+                <w:sz w:val="20"/>
+                <w:szCs w:val="20"/>
+              </w:rPr>
+              <w:t>Number of records which will be displayed on page.</w:t>
+            </w:r>
+          </w:p>
+          <w:p>
+            <w:pPr>
+              <w:pStyle w:val="ListParagraph"/>
+              <w:numPr>
+                <w:ilvl w:val="0"/>
+                <w:numId w:val="45"/>
+              </w:numPr>
+              <w:rPr>
+                <w:rFonts w:ascii="Times New Roman" w:hAnsi="Times New Roman" w:cs="Times New Roman"/>
+                <w:color w:val="000000" w:themeColor="text1"/>
+                <w:sz w:val="20"/>
+                <w:szCs w:val="20"/>
+              </w:rPr>
+            </w:pPr>
+            <w:r>
+              <w:rPr>
+                <w:rFonts w:ascii="Times New Roman" w:hAnsi="Times New Roman" w:cs="Times New Roman"/>
+                <w:color w:val="000000" w:themeColor="text1"/>
+                <w:sz w:val="20"/>
+                <w:szCs w:val="20"/>
+              </w:rPr>
+              <w:t>Min : 0</w:t>
+            </w:r>
+          </w:p>
+          <w:p>
+            <w:pPr>
+              <w:pStyle w:val="ListParagraph"/>
+              <w:numPr>
+                <w:ilvl w:val="0"/>
+                <w:numId w:val="45"/>
+              </w:numPr>
+              <w:rPr>
+                <w:rFonts w:ascii="Times New Roman" w:hAnsi="Times New Roman" w:cs="Times New Roman"/>
+                <w:color w:val="000000" w:themeColor="text1"/>
+                <w:sz w:val="20"/>
+                <w:szCs w:val="20"/>
+              </w:rPr>
+            </w:pPr>
+            <w:r>
+              <w:rPr>
+                <w:rFonts w:ascii="Times New Roman" w:hAnsi="Times New Roman" w:cs="Times New Roman"/>
+                <w:color w:val="000000" w:themeColor="text1"/>
+                <w:sz w:val="20"/>
+                <w:szCs w:val="20"/>
+              </w:rPr>
+              <w:t>Max : 20</w:t>
+            </w:r>
+          </w:p>
+          <w:p>
+            <w:pPr>
+              <w:rPr>
+                <w:rFonts w:ascii="Times New Roman" w:hAnsi="Times New Roman" w:cs="Times New Roman"/>
+                <w:color w:val="000000" w:themeColor="text1"/>
+                <w:sz w:val="20"/>
+                <w:szCs w:val="20"/>
+              </w:rPr>
+            </w:pPr>
+            <w:r>
+              <w:rPr>
+                <w:rFonts w:ascii="Times New Roman" w:hAnsi="Times New Roman" w:cs="Times New Roman"/>
+                <w:color w:val="000000" w:themeColor="text1"/>
+                <w:sz w:val="20"/>
+                <w:szCs w:val="20"/>
+              </w:rPr>
+              <w:t>Default : 20</w:t>
+            </w:r>
+          </w:p>
+        </w:tc>
+      </w:tr>
+      <w:bookmarkEnd w:id="0"/>
     </w:tbl>
     <w:p>
       <w:pPr>
@@ -13132,6 +13972,7 @@
                 <w:sz w:val="20"/>
                 <w:szCs w:val="20"/>
               </w:rPr>
+              <w:lastRenderedPageBreak/>
               <w:t>Request parameters are invalid.</w:t>
             </w:r>
           </w:p>
@@ -13170,6 +14011,7 @@
                 <w:highlight w:val="white"/>
                 <w:lang w:val="vi-VN"/>
               </w:rPr>
+              <w:lastRenderedPageBreak/>
               <w:t>{</w:t>
             </w:r>
           </w:p>
@@ -13289,6 +14131,7 @@
                 <w:highlight w:val="white"/>
                 <w:lang w:val="vi-VN"/>
               </w:rPr>
+              <w:lastRenderedPageBreak/>
               <w:t>}</w:t>
             </w:r>
           </w:p>
@@ -13328,6 +14171,7 @@
                 <w:sz w:val="20"/>
                 <w:szCs w:val="20"/>
               </w:rPr>
+              <w:lastRenderedPageBreak/>
               <w:t>401</w:t>
             </w:r>
           </w:p>

</xml_diff>